<commit_message>
Update Algoritmization Practice(Said Naghiyev).docx
</commit_message>
<xml_diff>
--- a/Algoritmization Practice/Assignment/Algoritmization Practice(Said Naghiyev).docx
+++ b/Algoritmization Practice/Assignment/Algoritmization Practice(Said Naghiyev).docx
@@ -318,6 +318,19 @@
       </w:pPr>
       <w:r>
         <w:t>Write an algorithm to find the largest among three different numbers entered by the user.(write a program in c or c++/java)</w:t>
+      </w:r>
+    </w:p>
+    <w:p>
+      <w:pPr>
+        <w:pStyle w:val="ListParagraph"/>
+        <w:numPr>
+          <w:ilvl w:val="0"/>
+          <w:numId w:val="5"/>
+        </w:numPr>
+        <w:jc w:val="left"/>
+      </w:pPr>
+      <w:r>
+        <w:t>Write an algorithm "Facebook friend suggest" feature</w:t>
       </w:r>
     </w:p>
     <w:p>
@@ -3927,6 +3940,11 @@
     </w:p>
     <w:p>
       <w:pPr>
+        <w:pStyle w:val="ListParagraph"/>
+        <w:numPr>
+          <w:ilvl w:val="0"/>
+          <w:numId w:val="7"/>
+        </w:numPr>
         <w:pBdr>
           <w:top w:val="none" w:sz="0" w:space="0" w:color="auto"/>
           <w:left w:val="none" w:sz="0" w:space="0" w:color="auto"/>
@@ -3937,27 +3955,227 @@
         <w:spacing w:after="160" w:line="259" w:lineRule="auto"/>
         <w:jc w:val="left"/>
         <w:rPr>
+          <w:b/>
+          <w:bCs/>
+          <w:sz w:val="32"/>
+          <w:szCs w:val="32"/>
+        </w:rPr>
+      </w:pPr>
+      <w:r>
+        <w:rPr>
           <w:sz w:val="22"/>
           <w:szCs w:val="22"/>
         </w:rPr>
-      </w:pPr>
-      <w:r>
+        <w:br w:type="page"/>
+      </w:r>
+      <w:r>
+        <w:rPr>
+          <w:b/>
+          <w:bCs/>
+          <w:sz w:val="32"/>
+          <w:szCs w:val="32"/>
+        </w:rPr>
+        <w:lastRenderedPageBreak/>
+        <w:t>Write an algorithm "Facebook friend suggest" feature</w:t>
+      </w:r>
+    </w:p>
+    <w:p>
+      <w:pPr>
+        <w:pStyle w:val="ListParagraph"/>
+        <w:pBdr>
+          <w:top w:val="none" w:sz="0" w:space="0" w:color="auto"/>
+          <w:left w:val="none" w:sz="0" w:space="0" w:color="auto"/>
+          <w:bottom w:val="none" w:sz="0" w:space="0" w:color="auto"/>
+          <w:right w:val="none" w:sz="0" w:space="0" w:color="auto"/>
+          <w:between w:val="none" w:sz="0" w:space="0" w:color="auto"/>
+        </w:pBdr>
+        <w:spacing w:after="160" w:line="259" w:lineRule="auto"/>
+        <w:jc w:val="left"/>
         <w:rPr>
           <w:sz w:val="22"/>
           <w:szCs w:val="22"/>
         </w:rPr>
-        <w:br w:type="page"/>
-      </w:r>
-    </w:p>
-    <w:p>
-      <w:pPr>
-        <w:spacing w:line="240" w:lineRule="auto"/>
-        <w:jc w:val="left"/>
-        <w:rPr>
-          <w:sz w:val="22"/>
-          <w:szCs w:val="22"/>
-        </w:rPr>
-      </w:pPr>
+      </w:pPr>
+    </w:p>
+    <w:p>
+      <w:pPr>
+        <w:pStyle w:val="ListParagraph"/>
+        <w:pBdr>
+          <w:top w:val="none" w:sz="0" w:space="0" w:color="auto"/>
+          <w:left w:val="none" w:sz="0" w:space="0" w:color="auto"/>
+          <w:bottom w:val="none" w:sz="0" w:space="0" w:color="auto"/>
+          <w:right w:val="none" w:sz="0" w:space="0" w:color="auto"/>
+          <w:between w:val="none" w:sz="0" w:space="0" w:color="auto"/>
+        </w:pBdr>
+        <w:spacing w:after="160" w:line="259" w:lineRule="auto"/>
+        <w:jc w:val="left"/>
+      </w:pPr>
+      <w:r>
+        <w:t>Step</w:t>
+      </w:r>
+      <w:r>
+        <w:t xml:space="preserve"> 0: </w:t>
+      </w:r>
+      <w:r>
+        <w:t>"Facebook friend suggest" feature</w:t>
+      </w:r>
+    </w:p>
+    <w:p>
+      <w:pPr>
+        <w:pStyle w:val="ListParagraph"/>
+        <w:pBdr>
+          <w:top w:val="none" w:sz="0" w:space="0" w:color="auto"/>
+          <w:left w:val="none" w:sz="0" w:space="0" w:color="auto"/>
+          <w:bottom w:val="none" w:sz="0" w:space="0" w:color="auto"/>
+          <w:right w:val="none" w:sz="0" w:space="0" w:color="auto"/>
+          <w:between w:val="none" w:sz="0" w:space="0" w:color="auto"/>
+        </w:pBdr>
+        <w:spacing w:after="160" w:line="259" w:lineRule="auto"/>
+        <w:jc w:val="left"/>
+      </w:pPr>
+      <w:r>
+        <w:t>Step 1: Find friends of my friends</w:t>
+      </w:r>
+    </w:p>
+    <w:p>
+      <w:pPr>
+        <w:pStyle w:val="ListParagraph"/>
+        <w:pBdr>
+          <w:top w:val="none" w:sz="0" w:space="0" w:color="auto"/>
+          <w:left w:val="none" w:sz="0" w:space="0" w:color="auto"/>
+          <w:bottom w:val="none" w:sz="0" w:space="0" w:color="auto"/>
+          <w:right w:val="none" w:sz="0" w:space="0" w:color="auto"/>
+          <w:between w:val="none" w:sz="0" w:space="0" w:color="auto"/>
+        </w:pBdr>
+        <w:spacing w:after="160" w:line="259" w:lineRule="auto"/>
+        <w:jc w:val="left"/>
+      </w:pPr>
+      <w:r>
+        <w:t>Step 2: Find potential Friend coomon friend</w:t>
+      </w:r>
+    </w:p>
+    <w:p>
+      <w:pPr>
+        <w:pStyle w:val="ListParagraph"/>
+        <w:pBdr>
+          <w:top w:val="none" w:sz="0" w:space="0" w:color="auto"/>
+          <w:left w:val="none" w:sz="0" w:space="0" w:color="auto"/>
+          <w:bottom w:val="none" w:sz="0" w:space="0" w:color="auto"/>
+          <w:right w:val="none" w:sz="0" w:space="0" w:color="auto"/>
+          <w:between w:val="none" w:sz="0" w:space="0" w:color="auto"/>
+        </w:pBdr>
+        <w:spacing w:after="160" w:line="259" w:lineRule="auto"/>
+        <w:jc w:val="left"/>
+      </w:pPr>
+      <w:r>
+        <w:t>Step 3: if potential Friend has more than 1 common friend Suggest potential friend</w:t>
+      </w:r>
+    </w:p>
+    <w:p>
+      <w:pPr>
+        <w:pStyle w:val="ListParagraph"/>
+        <w:pBdr>
+          <w:top w:val="none" w:sz="0" w:space="0" w:color="auto"/>
+          <w:left w:val="none" w:sz="0" w:space="0" w:color="auto"/>
+          <w:bottom w:val="none" w:sz="0" w:space="0" w:color="auto"/>
+          <w:right w:val="none" w:sz="0" w:space="0" w:color="auto"/>
+          <w:between w:val="none" w:sz="0" w:space="0" w:color="auto"/>
+        </w:pBdr>
+        <w:spacing w:after="160" w:line="259" w:lineRule="auto"/>
+        <w:jc w:val="left"/>
+      </w:pPr>
+      <w:r>
+        <w:t>Step 4: Find location of user</w:t>
+      </w:r>
+    </w:p>
+    <w:p>
+      <w:pPr>
+        <w:pStyle w:val="ListParagraph"/>
+        <w:pBdr>
+          <w:top w:val="none" w:sz="0" w:space="0" w:color="auto"/>
+          <w:left w:val="none" w:sz="0" w:space="0" w:color="auto"/>
+          <w:bottom w:val="none" w:sz="0" w:space="0" w:color="auto"/>
+          <w:right w:val="none" w:sz="0" w:space="0" w:color="auto"/>
+          <w:between w:val="none" w:sz="0" w:space="0" w:color="auto"/>
+        </w:pBdr>
+        <w:spacing w:after="160" w:line="259" w:lineRule="auto"/>
+        <w:jc w:val="left"/>
+      </w:pPr>
+      <w:r>
+        <w:t>Step 5: Find nearest users</w:t>
+      </w:r>
+    </w:p>
+    <w:p>
+      <w:pPr>
+        <w:pStyle w:val="ListParagraph"/>
+        <w:pBdr>
+          <w:top w:val="none" w:sz="0" w:space="0" w:color="auto"/>
+          <w:left w:val="none" w:sz="0" w:space="0" w:color="auto"/>
+          <w:bottom w:val="none" w:sz="0" w:space="0" w:color="auto"/>
+          <w:right w:val="none" w:sz="0" w:space="0" w:color="auto"/>
+          <w:between w:val="none" w:sz="0" w:space="0" w:color="auto"/>
+        </w:pBdr>
+        <w:spacing w:after="160" w:line="259" w:lineRule="auto"/>
+        <w:jc w:val="left"/>
+      </w:pPr>
+      <w:r>
+        <w:t>Step 6: Find nearest users commond friend</w:t>
+      </w:r>
+    </w:p>
+    <w:p>
+      <w:pPr>
+        <w:pStyle w:val="ListParagraph"/>
+        <w:pBdr>
+          <w:top w:val="none" w:sz="0" w:space="0" w:color="auto"/>
+          <w:left w:val="none" w:sz="0" w:space="0" w:color="auto"/>
+          <w:bottom w:val="none" w:sz="0" w:space="0" w:color="auto"/>
+          <w:right w:val="none" w:sz="0" w:space="0" w:color="auto"/>
+          <w:between w:val="none" w:sz="0" w:space="0" w:color="auto"/>
+        </w:pBdr>
+        <w:spacing w:after="160" w:line="259" w:lineRule="auto"/>
+        <w:jc w:val="left"/>
+      </w:pPr>
+      <w:r>
+        <w:t>Step 7: if portential friend is more than 0 then suggest nearest friends</w:t>
+      </w:r>
+    </w:p>
+    <w:p>
+      <w:pPr>
+        <w:pStyle w:val="ListParagraph"/>
+        <w:pBdr>
+          <w:top w:val="none" w:sz="0" w:space="0" w:color="auto"/>
+          <w:left w:val="none" w:sz="0" w:space="0" w:color="auto"/>
+          <w:bottom w:val="none" w:sz="0" w:space="0" w:color="auto"/>
+          <w:right w:val="none" w:sz="0" w:space="0" w:color="auto"/>
+          <w:between w:val="none" w:sz="0" w:space="0" w:color="auto"/>
+        </w:pBdr>
+        <w:spacing w:after="160" w:line="259" w:lineRule="auto"/>
+        <w:jc w:val="left"/>
+      </w:pPr>
+      <w:r>
+        <w:t>Step 8: find workplace or school</w:t>
+      </w:r>
+    </w:p>
+    <w:p>
+      <w:pPr>
+        <w:pStyle w:val="ListParagraph"/>
+        <w:pBdr>
+          <w:top w:val="none" w:sz="0" w:space="0" w:color="auto"/>
+          <w:left w:val="none" w:sz="0" w:space="0" w:color="auto"/>
+          <w:bottom w:val="none" w:sz="0" w:space="0" w:color="auto"/>
+          <w:right w:val="none" w:sz="0" w:space="0" w:color="auto"/>
+          <w:between w:val="none" w:sz="0" w:space="0" w:color="auto"/>
+        </w:pBdr>
+        <w:spacing w:after="160" w:line="259" w:lineRule="auto"/>
+        <w:jc w:val="left"/>
+        <w:rPr>
+          <w:b/>
+          <w:bCs/>
+        </w:rPr>
+      </w:pPr>
+      <w:r>
+        <w:t xml:space="preserve">Step 9: Find Workers or student of this workplace and suggest them </w:t>
+      </w:r>
     </w:p>
     <w:sectPr>
       <w:pgSz w:w="12240" w:h="15840"/>

</xml_diff>